<commit_message>
normalisatie 3e vorm, TO geupdate
</commit_message>
<xml_diff>
--- a/documenten ToolsForEver/Technisch ontwerp.docx
+++ b/documenten ToolsForEver/Technisch ontwerp.docx
@@ -332,7 +332,7 @@
       <w:pPr>
         <w:pStyle w:val="Kop1"/>
       </w:pPr>
-      <w:bookmarkStart w:id="0" w:name="_Toc405542115"/>
+      <w:bookmarkStart w:id="0" w:name="_Toc405547653"/>
       <w:r>
         <w:lastRenderedPageBreak/>
         <w:t>Inhoudsopgave</w:t>
@@ -385,7 +385,7 @@
           <w:r>
             <w:fldChar w:fldCharType="separate"/>
           </w:r>
-          <w:hyperlink w:anchor="_Toc405542115" w:history="1">
+          <w:hyperlink w:anchor="_Toc405547653" w:history="1">
             <w:r>
               <w:rPr>
                 <w:rStyle w:val="Hyperlink"/>
@@ -412,7 +412,7 @@
                 <w:noProof/>
                 <w:webHidden/>
               </w:rPr>
-              <w:instrText xml:space="preserve"> PAGEREF _Toc405542115 \h </w:instrText>
+              <w:instrText xml:space="preserve"> PAGEREF _Toc405547653 \h </w:instrText>
             </w:r>
             <w:r>
               <w:rPr>
@@ -455,7 +455,7 @@
               <w:lang w:eastAsia="nl-NL"/>
             </w:rPr>
           </w:pPr>
-          <w:hyperlink w:anchor="_Toc405542116" w:history="1">
+          <w:hyperlink w:anchor="_Toc405547654" w:history="1">
             <w:r>
               <w:rPr>
                 <w:rStyle w:val="Hyperlink"/>
@@ -482,7 +482,7 @@
                 <w:noProof/>
                 <w:webHidden/>
               </w:rPr>
-              <w:instrText xml:space="preserve"> PAGEREF _Toc405542116 \h </w:instrText>
+              <w:instrText xml:space="preserve"> PAGEREF _Toc405547654 \h </w:instrText>
             </w:r>
             <w:r>
               <w:rPr>
@@ -503,6 +503,301 @@
                 <w:webHidden/>
               </w:rPr>
               <w:t>3</w:t>
+            </w:r>
+            <w:r>
+              <w:rPr>
+                <w:noProof/>
+                <w:webHidden/>
+              </w:rPr>
+              <w:fldChar w:fldCharType="end"/>
+            </w:r>
+          </w:hyperlink>
+        </w:p>
+        <w:p>
+          <w:pPr>
+            <w:pStyle w:val="Inhopg2"/>
+            <w:tabs>
+              <w:tab w:val="right" w:leader="dot" w:pos="9062"/>
+            </w:tabs>
+            <w:rPr>
+              <w:rFonts w:eastAsiaTheme="minorEastAsia"/>
+              <w:noProof/>
+              <w:lang w:eastAsia="nl-NL"/>
+            </w:rPr>
+          </w:pPr>
+          <w:hyperlink w:anchor="_Toc405547655" w:history="1">
+            <w:r>
+              <w:rPr>
+                <w:rStyle w:val="Hyperlink"/>
+                <w:noProof/>
+              </w:rPr>
+              <w:t>Normalisatie bijlage a</w:t>
+            </w:r>
+            <w:r>
+              <w:rPr>
+                <w:noProof/>
+                <w:webHidden/>
+              </w:rPr>
+              <w:tab/>
+            </w:r>
+            <w:r>
+              <w:rPr>
+                <w:noProof/>
+                <w:webHidden/>
+              </w:rPr>
+              <w:fldChar w:fldCharType="begin"/>
+            </w:r>
+            <w:r>
+              <w:rPr>
+                <w:noProof/>
+                <w:webHidden/>
+              </w:rPr>
+              <w:instrText xml:space="preserve"> PAGEREF _Toc405547655 \h </w:instrText>
+            </w:r>
+            <w:r>
+              <w:rPr>
+                <w:noProof/>
+                <w:webHidden/>
+              </w:rPr>
+            </w:r>
+            <w:r>
+              <w:rPr>
+                <w:noProof/>
+                <w:webHidden/>
+              </w:rPr>
+              <w:fldChar w:fldCharType="separate"/>
+            </w:r>
+            <w:r>
+              <w:rPr>
+                <w:noProof/>
+                <w:webHidden/>
+              </w:rPr>
+              <w:t>3</w:t>
+            </w:r>
+            <w:r>
+              <w:rPr>
+                <w:noProof/>
+                <w:webHidden/>
+              </w:rPr>
+              <w:fldChar w:fldCharType="end"/>
+            </w:r>
+          </w:hyperlink>
+        </w:p>
+        <w:p>
+          <w:pPr>
+            <w:pStyle w:val="Inhopg2"/>
+            <w:tabs>
+              <w:tab w:val="right" w:leader="dot" w:pos="9062"/>
+            </w:tabs>
+            <w:rPr>
+              <w:rFonts w:eastAsiaTheme="minorEastAsia"/>
+              <w:noProof/>
+              <w:lang w:eastAsia="nl-NL"/>
+            </w:rPr>
+          </w:pPr>
+          <w:hyperlink w:anchor="_Toc405547656" w:history="1">
+            <w:r>
+              <w:rPr>
+                <w:rStyle w:val="Hyperlink"/>
+                <w:noProof/>
+              </w:rPr>
+              <w:t>Normalisatie bijlage b</w:t>
+            </w:r>
+            <w:r>
+              <w:rPr>
+                <w:noProof/>
+                <w:webHidden/>
+              </w:rPr>
+              <w:tab/>
+            </w:r>
+            <w:r>
+              <w:rPr>
+                <w:noProof/>
+                <w:webHidden/>
+              </w:rPr>
+              <w:fldChar w:fldCharType="begin"/>
+            </w:r>
+            <w:r>
+              <w:rPr>
+                <w:noProof/>
+                <w:webHidden/>
+              </w:rPr>
+              <w:instrText xml:space="preserve"> PAGEREF _Toc405547656 \h </w:instrText>
+            </w:r>
+            <w:r>
+              <w:rPr>
+                <w:noProof/>
+                <w:webHidden/>
+              </w:rPr>
+            </w:r>
+            <w:r>
+              <w:rPr>
+                <w:noProof/>
+                <w:webHidden/>
+              </w:rPr>
+              <w:fldChar w:fldCharType="separate"/>
+            </w:r>
+            <w:r>
+              <w:rPr>
+                <w:noProof/>
+                <w:webHidden/>
+              </w:rPr>
+              <w:t>3</w:t>
+            </w:r>
+            <w:r>
+              <w:rPr>
+                <w:noProof/>
+                <w:webHidden/>
+              </w:rPr>
+              <w:fldChar w:fldCharType="end"/>
+            </w:r>
+          </w:hyperlink>
+        </w:p>
+        <w:p>
+          <w:pPr>
+            <w:pStyle w:val="Inhopg2"/>
+            <w:tabs>
+              <w:tab w:val="right" w:leader="dot" w:pos="9062"/>
+            </w:tabs>
+            <w:rPr>
+              <w:rFonts w:eastAsiaTheme="minorEastAsia"/>
+              <w:noProof/>
+              <w:lang w:eastAsia="nl-NL"/>
+            </w:rPr>
+          </w:pPr>
+          <w:hyperlink w:anchor="_Toc405547657" w:history="1">
+            <w:r>
+              <w:rPr>
+                <w:rStyle w:val="Hyperlink"/>
+                <w:noProof/>
+              </w:rPr>
+              <w:t>Normalisatie bijlage c</w:t>
+            </w:r>
+            <w:r>
+              <w:rPr>
+                <w:noProof/>
+                <w:webHidden/>
+              </w:rPr>
+              <w:tab/>
+            </w:r>
+            <w:r>
+              <w:rPr>
+                <w:noProof/>
+                <w:webHidden/>
+              </w:rPr>
+              <w:fldChar w:fldCharType="begin"/>
+            </w:r>
+            <w:r>
+              <w:rPr>
+                <w:noProof/>
+                <w:webHidden/>
+              </w:rPr>
+              <w:instrText xml:space="preserve"> PAGEREF _Toc405547657 \h </w:instrText>
+            </w:r>
+            <w:r>
+              <w:rPr>
+                <w:noProof/>
+                <w:webHidden/>
+              </w:rPr>
+            </w:r>
+            <w:r>
+              <w:rPr>
+                <w:noProof/>
+                <w:webHidden/>
+              </w:rPr>
+              <w:fldChar w:fldCharType="separate"/>
+            </w:r>
+            <w:r>
+              <w:rPr>
+                <w:noProof/>
+                <w:webHidden/>
+              </w:rPr>
+              <w:t>3</w:t>
+            </w:r>
+            <w:r>
+              <w:rPr>
+                <w:noProof/>
+                <w:webHidden/>
+              </w:rPr>
+              <w:fldChar w:fldCharType="end"/>
+            </w:r>
+          </w:hyperlink>
+        </w:p>
+        <w:p>
+          <w:pPr>
+            <w:pStyle w:val="Inhopg2"/>
+            <w:tabs>
+              <w:tab w:val="right" w:leader="dot" w:pos="9062"/>
+            </w:tabs>
+            <w:rPr>
+              <w:rFonts w:eastAsiaTheme="minorEastAsia"/>
+              <w:noProof/>
+              <w:lang w:eastAsia="nl-NL"/>
+            </w:rPr>
+          </w:pPr>
+          <w:hyperlink w:anchor="_Toc405547658" w:history="1">
+            <w:r>
+              <w:rPr>
+                <w:rStyle w:val="Hyperlink"/>
+                <w:noProof/>
+              </w:rPr>
+              <w:t>Normalisatie 3</w:t>
+            </w:r>
+            <w:r>
+              <w:rPr>
+                <w:rStyle w:val="Hyperlink"/>
+                <w:noProof/>
+                <w:vertAlign w:val="superscript"/>
+              </w:rPr>
+              <w:t>e</w:t>
+            </w:r>
+            <w:r>
+              <w:rPr>
+                <w:rStyle w:val="Hyperlink"/>
+                <w:noProof/>
+              </w:rPr>
+              <w:t xml:space="preserve"> vormen</w:t>
+            </w:r>
+            <w:r>
+              <w:rPr>
+                <w:noProof/>
+                <w:webHidden/>
+              </w:rPr>
+              <w:tab/>
+            </w:r>
+            <w:r>
+              <w:rPr>
+                <w:noProof/>
+                <w:webHidden/>
+              </w:rPr>
+              <w:fldChar w:fldCharType="begin"/>
+            </w:r>
+            <w:r>
+              <w:rPr>
+                <w:noProof/>
+                <w:webHidden/>
+              </w:rPr>
+              <w:instrText xml:space="preserve"> PAGEREF _Toc405547658 \h </w:instrText>
+            </w:r>
+            <w:r>
+              <w:rPr>
+                <w:noProof/>
+                <w:webHidden/>
+              </w:rPr>
+            </w:r>
+            <w:r>
+              <w:rPr>
+                <w:noProof/>
+                <w:webHidden/>
+              </w:rPr>
+              <w:fldChar w:fldCharType="separate"/>
+            </w:r>
+            <w:r>
+              <w:rPr>
+                <w:noProof/>
+                <w:webHidden/>
+              </w:rPr>
+              <w:t>4</w:t>
             </w:r>
             <w:r>
               <w:rPr>
@@ -525,7 +820,7 @@
               <w:lang w:eastAsia="nl-NL"/>
             </w:rPr>
           </w:pPr>
-          <w:hyperlink w:anchor="_Toc405542117" w:history="1">
+          <w:hyperlink w:anchor="_Toc405547659" w:history="1">
             <w:r>
               <w:rPr>
                 <w:rStyle w:val="Hyperlink"/>
@@ -552,7 +847,7 @@
                 <w:noProof/>
                 <w:webHidden/>
               </w:rPr>
-              <w:instrText xml:space="preserve"> PAGEREF _Toc405542117 \h </w:instrText>
+              <w:instrText xml:space="preserve"> PAGEREF _Toc405547659 \h </w:instrText>
             </w:r>
             <w:r>
               <w:rPr>
@@ -572,7 +867,7 @@
                 <w:noProof/>
                 <w:webHidden/>
               </w:rPr>
-              <w:t>3</w:t>
+              <w:t>4</w:t>
             </w:r>
             <w:r>
               <w:rPr>
@@ -597,7 +892,7 @@
       <w:r>
         <w:br w:type="page"/>
       </w:r>
-      <w:bookmarkStart w:id="1" w:name="_Toc405542116"/>
+      <w:bookmarkStart w:id="1" w:name="_Toc405547654"/>
       <w:r>
         <w:t>Normalisatie</w:t>
       </w:r>
@@ -674,9 +969,11 @@
           </wp:anchor>
         </w:drawing>
       </w:r>
+      <w:bookmarkStart w:id="2" w:name="_Toc405547655"/>
       <w:r>
         <w:t>Normalisatie bijlage a</w:t>
       </w:r>
+      <w:bookmarkEnd w:id="2"/>
     </w:p>
     <w:p/>
     <w:p>
@@ -750,17 +1047,21 @@
           </wp:anchor>
         </w:drawing>
       </w:r>
+      <w:bookmarkStart w:id="3" w:name="_Toc405547656"/>
       <w:r>
         <w:t>Normalisatie bijlage b</w:t>
       </w:r>
+      <w:bookmarkEnd w:id="3"/>
     </w:p>
     <w:p>
       <w:pPr>
         <w:pStyle w:val="Kop2"/>
       </w:pPr>
+      <w:bookmarkStart w:id="4" w:name="_Toc405547657"/>
       <w:r>
         <w:t>Normalisatie bijlage c</w:t>
       </w:r>
+      <w:bookmarkEnd w:id="4"/>
     </w:p>
     <w:p>
       <w:r>
@@ -839,14 +1140,131 @@
     </w:p>
     <w:p>
       <w:pPr>
+        <w:pStyle w:val="Kop2"/>
+      </w:pPr>
+      <w:r>
+        <w:rPr>
+          <w:noProof/>
+          <w:lang w:eastAsia="nl-NL"/>
+        </w:rPr>
+        <w:drawing>
+          <wp:anchor distT="0" distB="0" distL="114300" distR="114300" simplePos="0" relativeHeight="251666432" behindDoc="1" locked="0" layoutInCell="1" allowOverlap="1">
+            <wp:simplePos x="0" y="0"/>
+            <wp:positionH relativeFrom="column">
+              <wp:posOffset>-556895</wp:posOffset>
+            </wp:positionH>
+            <wp:positionV relativeFrom="paragraph">
+              <wp:posOffset>546100</wp:posOffset>
+            </wp:positionV>
+            <wp:extent cx="7200900" cy="1743075"/>
+            <wp:effectExtent l="19050" t="0" r="0" b="0"/>
+            <wp:wrapTight wrapText="bothSides">
+              <wp:wrapPolygon edited="0">
+                <wp:start x="-57" y="0"/>
+                <wp:lineTo x="-57" y="21482"/>
+                <wp:lineTo x="21600" y="21482"/>
+                <wp:lineTo x="21600" y="0"/>
+                <wp:lineTo x="-57" y="0"/>
+              </wp:wrapPolygon>
+            </wp:wrapTight>
+            <wp:docPr id="20" name="Afbeelding 20"/>
+            <wp:cNvGraphicFramePr>
+              <a:graphicFrameLocks xmlns:a="http://schemas.openxmlformats.org/drawingml/2006/main" noChangeAspect="1"/>
+            </wp:cNvGraphicFramePr>
+            <a:graphic xmlns:a="http://schemas.openxmlformats.org/drawingml/2006/main">
+              <a:graphicData uri="http://schemas.openxmlformats.org/drawingml/2006/picture">
+                <pic:pic xmlns:pic="http://schemas.openxmlformats.org/drawingml/2006/picture">
+                  <pic:nvPicPr>
+                    <pic:cNvPr id="0" name="Picture 20"/>
+                    <pic:cNvPicPr>
+                      <a:picLocks noChangeAspect="1" noChangeArrowheads="1"/>
+                    </pic:cNvPicPr>
+                  </pic:nvPicPr>
+                  <pic:blipFill>
+                    <a:blip r:embed="rId12" cstate="print"/>
+                    <a:srcRect/>
+                    <a:stretch>
+                      <a:fillRect/>
+                    </a:stretch>
+                  </pic:blipFill>
+                  <pic:spPr bwMode="auto">
+                    <a:xfrm>
+                      <a:off x="0" y="0"/>
+                      <a:ext cx="7200900" cy="1743075"/>
+                    </a:xfrm>
+                    <a:prstGeom prst="rect">
+                      <a:avLst/>
+                    </a:prstGeom>
+                    <a:noFill/>
+                    <a:ln w="9525">
+                      <a:noFill/>
+                      <a:miter lim="800000"/>
+                      <a:headEnd/>
+                      <a:tailEnd/>
+                    </a:ln>
+                  </pic:spPr>
+                </pic:pic>
+              </a:graphicData>
+            </a:graphic>
+          </wp:anchor>
+        </w:drawing>
+      </w:r>
+      <w:bookmarkStart w:id="5" w:name="_Toc405547658"/>
+      <w:r>
+        <w:t>Normalisatie 3</w:t>
+      </w:r>
+      <w:r>
+        <w:rPr>
+          <w:vertAlign w:val="superscript"/>
+        </w:rPr>
+        <w:t>e</w:t>
+      </w:r>
+      <w:r>
+        <w:t xml:space="preserve"> vormen</w:t>
+      </w:r>
+      <w:bookmarkEnd w:id="5"/>
+    </w:p>
+    <w:p/>
+    <w:p>
+      <w:pPr>
         <w:pStyle w:val="Kop1"/>
         <w:spacing w:before="240"/>
       </w:pPr>
-      <w:bookmarkStart w:id="2" w:name="_Toc405542117"/>
+    </w:p>
+    <w:p>
+      <w:pPr>
+        <w:pStyle w:val="Kop1"/>
+        <w:spacing w:before="240"/>
+      </w:pPr>
+    </w:p>
+    <w:p>
+      <w:pPr>
+        <w:pStyle w:val="Kop1"/>
+        <w:spacing w:before="240"/>
+      </w:pPr>
+    </w:p>
+    <w:p>
+      <w:pPr>
+        <w:pStyle w:val="Kop1"/>
+        <w:spacing w:before="240"/>
+      </w:pPr>
+    </w:p>
+    <w:p>
+      <w:pPr>
+        <w:pStyle w:val="Kop1"/>
+        <w:spacing w:before="240"/>
+      </w:pPr>
+    </w:p>
+    <w:p>
+      <w:pPr>
+        <w:pStyle w:val="Kop1"/>
+        <w:spacing w:before="240"/>
+      </w:pPr>
+      <w:bookmarkStart w:id="6" w:name="_Toc405547659"/>
       <w:r>
         <w:t>ERD</w:t>
       </w:r>
-      <w:bookmarkEnd w:id="2"/>
+      <w:bookmarkEnd w:id="6"/>
     </w:p>
     <w:p>
       <w:r>
@@ -888,7 +1306,7 @@
                     </pic:cNvPicPr>
                   </pic:nvPicPr>
                   <pic:blipFill>
-                    <a:blip r:embed="rId12" cstate="print"/>
+                    <a:blip r:embed="rId13" cstate="print"/>
                     <a:srcRect/>
                     <a:stretch>
                       <a:fillRect/>
@@ -918,10 +1336,10 @@
       </w:r>
     </w:p>
     <w:sectPr>
-      <w:headerReference w:type="even" r:id="rId13"/>
-      <w:headerReference w:type="default" r:id="rId14"/>
-      <w:headerReference w:type="first" r:id="rId15"/>
-      <w:footerReference w:type="first" r:id="rId16"/>
+      <w:headerReference w:type="even" r:id="rId14"/>
+      <w:headerReference w:type="default" r:id="rId15"/>
+      <w:headerReference w:type="first" r:id="rId16"/>
+      <w:footerReference w:type="first" r:id="rId17"/>
       <w:pgSz w:w="11906" w:h="16838"/>
       <w:pgMar w:top="1417" w:right="1417" w:bottom="1417" w:left="1417" w:header="703" w:footer="708" w:gutter="0"/>
       <w:cols w:space="708"/>
@@ -2053,12 +2471,52 @@
       <w:szCs w:val="26"/>
     </w:rPr>
   </w:style>
+  <w:style w:type="paragraph" w:styleId="Inhopg2">
+    <w:name w:val="toc 2"/>
+    <w:basedOn w:val="Standaard"/>
+    <w:next w:val="Standaard"/>
+    <w:autoRedefine/>
+    <w:uiPriority w:val="39"/>
+    <w:unhideWhenUsed/>
+    <w:rsid w:val="00404455"/>
+    <w:pPr>
+      <w:spacing w:after="100"/>
+      <w:ind w:left="220"/>
+    </w:pPr>
+  </w:style>
 </w:styles>
 </file>
 
 <file path=word/glossary/document.xml><?xml version="1.0" encoding="utf-8"?>
 <w:glossaryDocument xmlns:ve="http://schemas.openxmlformats.org/markup-compatibility/2006" xmlns:o="urn:schemas-microsoft-com:office:office" xmlns:r="http://schemas.openxmlformats.org/officeDocument/2006/relationships" xmlns:m="http://schemas.openxmlformats.org/officeDocument/2006/math" xmlns:v="urn:schemas-microsoft-com:vml" xmlns:wp="http://schemas.openxmlformats.org/drawingml/2006/wordprocessingDrawing" xmlns:w10="urn:schemas-microsoft-com:office:word" xmlns:w="http://schemas.openxmlformats.org/wordprocessingml/2006/main" xmlns:wne="http://schemas.microsoft.com/office/word/2006/wordml">
-  <w:docParts/>
+  <w:docParts>
+    <w:docPart>
+      <w:docPartPr>
+        <w:name w:val="F2902C8214984E89BEA0A574526F8215"/>
+        <w:category>
+          <w:name w:val="Algemeen"/>
+          <w:gallery w:val="placeholder"/>
+        </w:category>
+        <w:types>
+          <w:type w:val="bbPlcHdr"/>
+        </w:types>
+        <w:behaviors>
+          <w:behavior w:val="content"/>
+        </w:behaviors>
+        <w:guid w:val="{06CE0FEC-87D8-4F05-B9C7-FD99EC78DF85}"/>
+      </w:docPartPr>
+      <w:docPartBody>
+        <w:p>
+          <w:pPr>
+            <w:pStyle w:val="F2902C8214984E89BEA0A574526F8215"/>
+          </w:pPr>
+          <w:r>
+            <w:t>[Geef tekst op]</w:t>
+          </w:r>
+        </w:p>
+      </w:docPartBody>
+    </w:docPart>
+  </w:docParts>
 </w:glossaryDocument>
 </file>
 
@@ -2785,7 +3243,7 @@
 </file>
 
 <file path=customXml/itemProps2.xml><?xml version="1.0" encoding="utf-8"?>
-<ds:datastoreItem xmlns:ds="http://schemas.openxmlformats.org/officeDocument/2006/customXml" ds:itemID="{E0D3BC97-E400-426D-A31B-655EBFACE00D}">
+<ds:datastoreItem xmlns:ds="http://schemas.openxmlformats.org/officeDocument/2006/customXml" ds:itemID="{BF0FC60A-BD2B-48C8-956F-4E984FB7A2A2}">
   <ds:schemaRefs>
     <ds:schemaRef ds:uri="http://schemas.openxmlformats.org/officeDocument/2006/bibliography"/>
   </ds:schemaRefs>

</xml_diff>